<commit_message>
Algumas linhas de texto...
</commit_message>
<xml_diff>
--- a/Entrega01/Entrega01.docx
+++ b/Entrega01/Entrega01.docx
@@ -1,6 +1,6 @@
 
 <file path=word/document.xml><?xml version="1.0" encoding="utf-8"?>
-<w:document xmlns:wpc="http://schemas.microsoft.com/office/word/2010/wordprocessingCanvas" xmlns:cx="http://schemas.microsoft.com/office/drawing/2014/chartex" xmlns:cx1="http://schemas.microsoft.com/office/drawing/2015/9/8/chartex" xmlns:cx2="http://schemas.microsoft.com/office/drawing/2015/10/21/chartex" xmlns:cx3="http://schemas.microsoft.com/office/drawing/2016/5/9/chartex" xmlns:cx4="http://schemas.microsoft.com/office/drawing/2016/5/10/chartex" xmlns:cx5="http://schemas.microsoft.com/office/drawing/2016/5/11/chartex" xmlns:mc="http://schemas.openxmlformats.org/markup-compatibility/2006" xmlns:o="urn:schemas-microsoft-com:office:office" xmlns:r="http://schemas.openxmlformats.org/officeDocument/2006/relationships" xmlns:m="http://schemas.openxmlformats.org/officeDocument/2006/math" xmlns:v="urn:schemas-microsoft-com:vml" xmlns:wp14="http://schemas.microsoft.com/office/word/2010/wordprocessingDrawing" xmlns:wp="http://schemas.openxmlformats.org/drawingml/2006/wordprocessingDrawing" xmlns:w10="urn:schemas-microsoft-com:office:word" xmlns:w="http://schemas.openxmlformats.org/wordprocessingml/2006/main" xmlns:w14="http://schemas.microsoft.com/office/word/2010/wordml" xmlns:w15="http://schemas.microsoft.com/office/word/2012/wordml" xmlns:w16se="http://schemas.microsoft.com/office/word/2015/wordml/symex" xmlns:wpg="http://schemas.microsoft.com/office/word/2010/wordprocessingGroup" xmlns:wpi="http://schemas.microsoft.com/office/word/2010/wordprocessingInk" xmlns:wne="http://schemas.microsoft.com/office/word/2006/wordml" xmlns:wps="http://schemas.microsoft.com/office/word/2010/wordprocessingShape" mc:Ignorable="w14 w15 w16se wp14">
+<w:document xmlns:wpc="http://schemas.microsoft.com/office/word/2010/wordprocessingCanvas" xmlns:mc="http://schemas.openxmlformats.org/markup-compatibility/2006" xmlns:o="urn:schemas-microsoft-com:office:office" xmlns:r="http://schemas.openxmlformats.org/officeDocument/2006/relationships" xmlns:m="http://schemas.openxmlformats.org/officeDocument/2006/math" xmlns:v="urn:schemas-microsoft-com:vml" xmlns:wp14="http://schemas.microsoft.com/office/word/2010/wordprocessingDrawing" xmlns:wp="http://schemas.openxmlformats.org/drawingml/2006/wordprocessingDrawing" xmlns:w10="urn:schemas-microsoft-com:office:word" xmlns:w="http://schemas.openxmlformats.org/wordprocessingml/2006/main" xmlns:w14="http://schemas.microsoft.com/office/word/2010/wordml" xmlns:w15="http://schemas.microsoft.com/office/word/2012/wordml" xmlns:wpg="http://schemas.microsoft.com/office/word/2010/wordprocessingGroup" xmlns:wpi="http://schemas.microsoft.com/office/word/2010/wordprocessingInk" xmlns:wne="http://schemas.microsoft.com/office/word/2006/wordml" xmlns:wps="http://schemas.microsoft.com/office/word/2010/wordprocessingShape" mc:Ignorable="w14 w15 wp14">
   <w:body>
     <w:p>
       <w:pPr>
@@ -356,8 +356,6 @@
           <w:docGrid w:linePitch="360"/>
         </w:sectPr>
       </w:pPr>
-      <w:bookmarkStart w:id="0" w:name="_GoBack"/>
-      <w:bookmarkEnd w:id="0"/>
     </w:p>
     <w:p>
       <w:pPr>
@@ -420,20 +418,184 @@
     </w:p>
     <w:p>
       <w:pPr>
+        <w:pStyle w:val="Cabealho1"/>
+        <w:spacing w:before="0" w:after="120" w:line="360" w:lineRule="auto"/>
         <w:rPr>
           <w:rFonts w:cstheme="minorHAnsi"/>
-          <w:color w:val="1F3864" w:themeColor="accent1" w:themeShade="80"/>
-        </w:rPr>
-      </w:pPr>
-    </w:p>
-    <w:p>
-      <w:pPr>
+          <w:b/>
+          <w:color w:val="1F3864" w:themeColor="accent1" w:themeShade="80"/>
+        </w:rPr>
+      </w:pPr>
+      <w:r>
         <w:rPr>
           <w:rFonts w:cstheme="minorHAnsi"/>
-          <w:color w:val="1F3864" w:themeColor="accent1" w:themeShade="80"/>
-        </w:rPr>
-      </w:pPr>
-    </w:p>
+          <w:b/>
+          <w:color w:val="1F3864" w:themeColor="accent1" w:themeShade="80"/>
+        </w:rPr>
+        <w:t>Objetivo</w:t>
+      </w:r>
+    </w:p>
+    <w:p/>
+    <w:p>
+      <w:pPr>
+        <w:pStyle w:val="Cabealho1"/>
+        <w:spacing w:before="0" w:after="120" w:line="360" w:lineRule="auto"/>
+        <w:rPr>
+          <w:rFonts w:cstheme="minorHAnsi"/>
+          <w:b/>
+          <w:color w:val="1F3864" w:themeColor="accent1" w:themeShade="80"/>
+        </w:rPr>
+      </w:pPr>
+      <w:r>
+        <w:rPr>
+          <w:rFonts w:cstheme="minorHAnsi"/>
+          <w:b/>
+          <w:color w:val="1F3864" w:themeColor="accent1" w:themeShade="80"/>
+        </w:rPr>
+        <w:t>Âmbito</w:t>
+      </w:r>
+    </w:p>
+    <w:p/>
+    <w:p>
+      <w:pPr>
+        <w:pStyle w:val="Cabealho1"/>
+        <w:spacing w:before="0" w:after="120" w:line="360" w:lineRule="auto"/>
+        <w:rPr>
+          <w:b/>
+          <w:color w:val="1F3864" w:themeColor="accent1" w:themeShade="80"/>
+        </w:rPr>
+      </w:pPr>
+      <w:r>
+        <w:rPr>
+          <w:b/>
+          <w:color w:val="1F3864" w:themeColor="accent1" w:themeShade="80"/>
+        </w:rPr>
+        <w:t>Metodologia</w:t>
+      </w:r>
+    </w:p>
+    <w:p/>
+    <w:p>
+      <w:pPr>
+        <w:pStyle w:val="Cabealho1"/>
+        <w:spacing w:before="0" w:after="120" w:line="360" w:lineRule="auto"/>
+        <w:rPr>
+          <w:b/>
+          <w:color w:val="1F3864" w:themeColor="accent1" w:themeShade="80"/>
+        </w:rPr>
+      </w:pPr>
+      <w:r>
+        <w:rPr>
+          <w:b/>
+          <w:color w:val="1F3864" w:themeColor="accent1" w:themeShade="80"/>
+        </w:rPr>
+        <w:t>Equipa</w:t>
+      </w:r>
+    </w:p>
+    <w:p/>
+    <w:p>
+      <w:pPr>
+        <w:pStyle w:val="Cabealho1"/>
+        <w:spacing w:before="0" w:after="120" w:line="360" w:lineRule="auto"/>
+        <w:rPr>
+          <w:b/>
+          <w:color w:val="1F3864" w:themeColor="accent1" w:themeShade="80"/>
+        </w:rPr>
+      </w:pPr>
+      <w:r>
+        <w:rPr>
+          <w:b/>
+          <w:color w:val="1F3864" w:themeColor="accent1" w:themeShade="80"/>
+        </w:rPr>
+        <w:t xml:space="preserve">Plano do </w:t>
+      </w:r>
+      <w:proofErr w:type="spellStart"/>
+      <w:r>
+        <w:rPr>
+          <w:b/>
+          <w:color w:val="1F3864" w:themeColor="accent1" w:themeShade="80"/>
+        </w:rPr>
+        <w:t>Projecto</w:t>
+      </w:r>
+      <w:proofErr w:type="spellEnd"/>
+    </w:p>
+    <w:p>
+      <w:pPr>
+        <w:pStyle w:val="PargrafodaLista"/>
+        <w:numPr>
+          <w:ilvl w:val="0"/>
+          <w:numId w:val="2"/>
+        </w:numPr>
+      </w:pPr>
+      <w:r>
+        <w:t>Análise de Requisitos</w:t>
+      </w:r>
+    </w:p>
+    <w:p>
+      <w:pPr>
+        <w:pStyle w:val="PargrafodaLista"/>
+        <w:numPr>
+          <w:ilvl w:val="0"/>
+          <w:numId w:val="2"/>
+        </w:numPr>
+      </w:pPr>
+      <w:proofErr w:type="spellStart"/>
+      <w:r>
+        <w:t>Projecto</w:t>
+      </w:r>
+      <w:proofErr w:type="spellEnd"/>
+      <w:r>
+        <w:t xml:space="preserve"> conceptual e lógico</w:t>
+      </w:r>
+      <w:bookmarkStart w:id="0" w:name="_GoBack"/>
+      <w:bookmarkEnd w:id="0"/>
+    </w:p>
+    <w:p>
+      <w:pPr>
+        <w:pStyle w:val="PargrafodaLista"/>
+        <w:numPr>
+          <w:ilvl w:val="0"/>
+          <w:numId w:val="2"/>
+        </w:numPr>
+      </w:pPr>
+      <w:proofErr w:type="spellStart"/>
+      <w:r>
+        <w:t>Projecto</w:t>
+      </w:r>
+      <w:proofErr w:type="spellEnd"/>
+      <w:r>
+        <w:t xml:space="preserve"> físico</w:t>
+      </w:r>
+    </w:p>
+    <w:p>
+      <w:pPr>
+        <w:pStyle w:val="PargrafodaLista"/>
+        <w:numPr>
+          <w:ilvl w:val="0"/>
+          <w:numId w:val="2"/>
+        </w:numPr>
+      </w:pPr>
+      <w:r>
+        <w:t>Apresentação Final</w:t>
+      </w:r>
+    </w:p>
+    <w:p>
+      <w:pPr>
+        <w:pStyle w:val="Cabealho1"/>
+        <w:spacing w:before="0" w:after="120" w:line="360" w:lineRule="auto"/>
+        <w:rPr>
+          <w:b/>
+          <w:color w:val="1F3864" w:themeColor="accent1" w:themeShade="80"/>
+        </w:rPr>
+      </w:pPr>
+      <w:r>
+        <w:rPr>
+          <w:b/>
+          <w:color w:val="1F3864" w:themeColor="accent1" w:themeShade="80"/>
+        </w:rPr>
+        <w:t>Fatores críticos de Sucesso</w:t>
+      </w:r>
+    </w:p>
+    <w:p/>
     <w:p>
       <w:pPr>
         <w:rPr>
@@ -459,6 +621,7 @@
           <w:lang w:eastAsia="pt-PT"/>
         </w:rPr>
       </w:pPr>
+      <w:proofErr w:type="spellStart"/>
       <w:r>
         <w:rPr>
           <w:rFonts w:eastAsia="Times New Roman" w:cstheme="minorHAnsi"/>
@@ -467,7 +630,18 @@
           <w:szCs w:val="21"/>
           <w:lang w:eastAsia="pt-PT"/>
         </w:rPr>
-        <w:t>Objectivos (objetivo do projeto; contexto organizacional);</w:t>
+        <w:t>Objectivos</w:t>
+      </w:r>
+      <w:proofErr w:type="spellEnd"/>
+      <w:r>
+        <w:rPr>
+          <w:rFonts w:eastAsia="Times New Roman" w:cstheme="minorHAnsi"/>
+          <w:color w:val="1F3864" w:themeColor="accent1" w:themeShade="80"/>
+          <w:sz w:val="21"/>
+          <w:szCs w:val="21"/>
+          <w:lang w:eastAsia="pt-PT"/>
+        </w:rPr>
+        <w:t xml:space="preserve"> (objetivo do projeto; contexto organizacional);</w:t>
       </w:r>
     </w:p>
     <w:p>
@@ -523,7 +697,29 @@
           <w:szCs w:val="21"/>
           <w:lang w:eastAsia="pt-PT"/>
         </w:rPr>
-        <w:t>Metodologia de Projeto (explicar sucintamente as fases de projeto - análise requisitos, projeto concetual, ...)</w:t>
+        <w:t xml:space="preserve">Metodologia de Projeto (explicar sucintamente as fases de projeto - análise requisitos, projeto </w:t>
+      </w:r>
+      <w:proofErr w:type="gramStart"/>
+      <w:r>
+        <w:rPr>
+          <w:rFonts w:eastAsia="Times New Roman" w:cstheme="minorHAnsi"/>
+          <w:color w:val="1F3864" w:themeColor="accent1" w:themeShade="80"/>
+          <w:sz w:val="21"/>
+          <w:szCs w:val="21"/>
+          <w:lang w:eastAsia="pt-PT"/>
+        </w:rPr>
+        <w:t>concetual, ...</w:t>
+      </w:r>
+      <w:proofErr w:type="gramEnd"/>
+      <w:r>
+        <w:rPr>
+          <w:rFonts w:eastAsia="Times New Roman" w:cstheme="minorHAnsi"/>
+          <w:color w:val="1F3864" w:themeColor="accent1" w:themeShade="80"/>
+          <w:sz w:val="21"/>
+          <w:szCs w:val="21"/>
+          <w:lang w:eastAsia="pt-PT"/>
+        </w:rPr>
+        <w:t>)</w:t>
       </w:r>
     </w:p>
     <w:p>
@@ -551,7 +747,51 @@
           <w:szCs w:val="21"/>
           <w:lang w:eastAsia="pt-PT"/>
         </w:rPr>
-        <w:t>Equipa de Projeto (quem é a equipa, quais são os stakeholders do projecto [ex.: equipa de desenvolvimento das piscinas]);</w:t>
+        <w:t xml:space="preserve">Equipa de Projeto (quem é a equipa, quais são os </w:t>
+      </w:r>
+      <w:proofErr w:type="spellStart"/>
+      <w:r>
+        <w:rPr>
+          <w:rFonts w:eastAsia="Times New Roman" w:cstheme="minorHAnsi"/>
+          <w:color w:val="1F3864" w:themeColor="accent1" w:themeShade="80"/>
+          <w:sz w:val="21"/>
+          <w:szCs w:val="21"/>
+          <w:lang w:eastAsia="pt-PT"/>
+        </w:rPr>
+        <w:t>stakeholders</w:t>
+      </w:r>
+      <w:proofErr w:type="spellEnd"/>
+      <w:r>
+        <w:rPr>
+          <w:rFonts w:eastAsia="Times New Roman" w:cstheme="minorHAnsi"/>
+          <w:color w:val="1F3864" w:themeColor="accent1" w:themeShade="80"/>
+          <w:sz w:val="21"/>
+          <w:szCs w:val="21"/>
+          <w:lang w:eastAsia="pt-PT"/>
+        </w:rPr>
+        <w:t xml:space="preserve"> do </w:t>
+      </w:r>
+      <w:proofErr w:type="spellStart"/>
+      <w:r>
+        <w:rPr>
+          <w:rFonts w:eastAsia="Times New Roman" w:cstheme="minorHAnsi"/>
+          <w:color w:val="1F3864" w:themeColor="accent1" w:themeShade="80"/>
+          <w:sz w:val="21"/>
+          <w:szCs w:val="21"/>
+          <w:lang w:eastAsia="pt-PT"/>
+        </w:rPr>
+        <w:t>projecto</w:t>
+      </w:r>
+      <w:proofErr w:type="spellEnd"/>
+      <w:r>
+        <w:rPr>
+          <w:rFonts w:eastAsia="Times New Roman" w:cstheme="minorHAnsi"/>
+          <w:color w:val="1F3864" w:themeColor="accent1" w:themeShade="80"/>
+          <w:sz w:val="21"/>
+          <w:szCs w:val="21"/>
+          <w:lang w:eastAsia="pt-PT"/>
+        </w:rPr>
+        <w:t xml:space="preserve"> [ex.: equipa de desenvolvimento das piscinas]);</w:t>
       </w:r>
     </w:p>
     <w:p>
@@ -621,7 +861,7 @@
     <w:sectPr>
       <w:type w:val="continuous"/>
       <w:pgSz w:w="11906" w:h="16838"/>
-      <w:pgMar w:top="1417" w:right="1701" w:bottom="1417" w:left="1701" w:header="708" w:footer="708" w:gutter="0"/>
+      <w:pgMar w:top="1417" w:right="849" w:bottom="1417" w:left="993" w:header="708" w:footer="708" w:gutter="0"/>
       <w:pgNumType w:start="1"/>
       <w:cols w:space="708"/>
       <w:titlePg/>
@@ -632,7 +872,7 @@
 </file>
 
 <file path=word/endnotes.xml><?xml version="1.0" encoding="utf-8"?>
-<w:endnotes xmlns:wpc="http://schemas.microsoft.com/office/word/2010/wordprocessingCanvas" xmlns:cx="http://schemas.microsoft.com/office/drawing/2014/chartex" xmlns:cx1="http://schemas.microsoft.com/office/drawing/2015/9/8/chartex" xmlns:cx2="http://schemas.microsoft.com/office/drawing/2015/10/21/chartex" xmlns:cx3="http://schemas.microsoft.com/office/drawing/2016/5/9/chartex" xmlns:cx4="http://schemas.microsoft.com/office/drawing/2016/5/10/chartex" xmlns:cx5="http://schemas.microsoft.com/office/drawing/2016/5/11/chartex" xmlns:mc="http://schemas.openxmlformats.org/markup-compatibility/2006" xmlns:o="urn:schemas-microsoft-com:office:office" xmlns:r="http://schemas.openxmlformats.org/officeDocument/2006/relationships" xmlns:m="http://schemas.openxmlformats.org/officeDocument/2006/math" xmlns:v="urn:schemas-microsoft-com:vml" xmlns:wp14="http://schemas.microsoft.com/office/word/2010/wordprocessingDrawing" xmlns:wp="http://schemas.openxmlformats.org/drawingml/2006/wordprocessingDrawing" xmlns:w10="urn:schemas-microsoft-com:office:word" xmlns:w="http://schemas.openxmlformats.org/wordprocessingml/2006/main" xmlns:w14="http://schemas.microsoft.com/office/word/2010/wordml" xmlns:w15="http://schemas.microsoft.com/office/word/2012/wordml" xmlns:w16se="http://schemas.microsoft.com/office/word/2015/wordml/symex" xmlns:wpg="http://schemas.microsoft.com/office/word/2010/wordprocessingGroup" xmlns:wpi="http://schemas.microsoft.com/office/word/2010/wordprocessingInk" xmlns:wne="http://schemas.microsoft.com/office/word/2006/wordml" xmlns:wps="http://schemas.microsoft.com/office/word/2010/wordprocessingShape" mc:Ignorable="w14 w15 w16se wp14">
+<w:endnotes xmlns:wpc="http://schemas.microsoft.com/office/word/2010/wordprocessingCanvas" xmlns:mc="http://schemas.openxmlformats.org/markup-compatibility/2006" xmlns:o="urn:schemas-microsoft-com:office:office" xmlns:r="http://schemas.openxmlformats.org/officeDocument/2006/relationships" xmlns:m="http://schemas.openxmlformats.org/officeDocument/2006/math" xmlns:v="urn:schemas-microsoft-com:vml" xmlns:wp14="http://schemas.microsoft.com/office/word/2010/wordprocessingDrawing" xmlns:wp="http://schemas.openxmlformats.org/drawingml/2006/wordprocessingDrawing" xmlns:w10="urn:schemas-microsoft-com:office:word" xmlns:w="http://schemas.openxmlformats.org/wordprocessingml/2006/main" xmlns:w14="http://schemas.microsoft.com/office/word/2010/wordml" xmlns:w15="http://schemas.microsoft.com/office/word/2012/wordml" xmlns:wpg="http://schemas.microsoft.com/office/word/2010/wordprocessingGroup" xmlns:wpi="http://schemas.microsoft.com/office/word/2010/wordprocessingInk" xmlns:wne="http://schemas.microsoft.com/office/word/2006/wordml" xmlns:wps="http://schemas.microsoft.com/office/word/2010/wordprocessingShape" mc:Ignorable="w14 w15 wp14">
   <w:endnote w:type="separator" w:id="-1">
     <w:p>
       <w:pPr>
@@ -657,7 +897,7 @@
 </file>
 
 <file path=word/footer1.xml><?xml version="1.0" encoding="utf-8"?>
-<w:ftr xmlns:wpc="http://schemas.microsoft.com/office/word/2010/wordprocessingCanvas" xmlns:cx="http://schemas.microsoft.com/office/drawing/2014/chartex" xmlns:cx1="http://schemas.microsoft.com/office/drawing/2015/9/8/chartex" xmlns:cx2="http://schemas.microsoft.com/office/drawing/2015/10/21/chartex" xmlns:cx3="http://schemas.microsoft.com/office/drawing/2016/5/9/chartex" xmlns:cx4="http://schemas.microsoft.com/office/drawing/2016/5/10/chartex" xmlns:cx5="http://schemas.microsoft.com/office/drawing/2016/5/11/chartex" xmlns:mc="http://schemas.openxmlformats.org/markup-compatibility/2006" xmlns:o="urn:schemas-microsoft-com:office:office" xmlns:r="http://schemas.openxmlformats.org/officeDocument/2006/relationships" xmlns:m="http://schemas.openxmlformats.org/officeDocument/2006/math" xmlns:v="urn:schemas-microsoft-com:vml" xmlns:wp14="http://schemas.microsoft.com/office/word/2010/wordprocessingDrawing" xmlns:wp="http://schemas.openxmlformats.org/drawingml/2006/wordprocessingDrawing" xmlns:w10="urn:schemas-microsoft-com:office:word" xmlns:w="http://schemas.openxmlformats.org/wordprocessingml/2006/main" xmlns:w14="http://schemas.microsoft.com/office/word/2010/wordml" xmlns:w15="http://schemas.microsoft.com/office/word/2012/wordml" xmlns:w16se="http://schemas.microsoft.com/office/word/2015/wordml/symex" xmlns:wpg="http://schemas.microsoft.com/office/word/2010/wordprocessingGroup" xmlns:wpi="http://schemas.microsoft.com/office/word/2010/wordprocessingInk" xmlns:wne="http://schemas.microsoft.com/office/word/2006/wordml" xmlns:wps="http://schemas.microsoft.com/office/word/2010/wordprocessingShape" mc:Ignorable="w14 w15 w16se wp14">
+<w:ftr xmlns:wpc="http://schemas.microsoft.com/office/word/2010/wordprocessingCanvas" xmlns:mc="http://schemas.openxmlformats.org/markup-compatibility/2006" xmlns:o="urn:schemas-microsoft-com:office:office" xmlns:r="http://schemas.openxmlformats.org/officeDocument/2006/relationships" xmlns:m="http://schemas.openxmlformats.org/officeDocument/2006/math" xmlns:v="urn:schemas-microsoft-com:vml" xmlns:wp14="http://schemas.microsoft.com/office/word/2010/wordprocessingDrawing" xmlns:wp="http://schemas.openxmlformats.org/drawingml/2006/wordprocessingDrawing" xmlns:w10="urn:schemas-microsoft-com:office:word" xmlns:w="http://schemas.openxmlformats.org/wordprocessingml/2006/main" xmlns:w14="http://schemas.microsoft.com/office/word/2010/wordml" xmlns:w15="http://schemas.microsoft.com/office/word/2012/wordml" xmlns:wpg="http://schemas.microsoft.com/office/word/2010/wordprocessingGroup" xmlns:wpi="http://schemas.microsoft.com/office/word/2010/wordprocessingInk" xmlns:wne="http://schemas.microsoft.com/office/word/2006/wordml" xmlns:wps="http://schemas.microsoft.com/office/word/2010/wordprocessingShape" mc:Ignorable="w14 w15 wp14">
   <w:tbl>
     <w:tblPr>
       <w:tblW w:w="5000" w:type="pct"/>
@@ -671,8 +911,8 @@
       <w:tblLook w:val="04A0" w:firstRow="1" w:lastRow="0" w:firstColumn="1" w:lastColumn="0" w:noHBand="0" w:noVBand="1"/>
     </w:tblPr>
     <w:tblGrid>
-      <w:gridCol w:w="4286"/>
-      <w:gridCol w:w="4218"/>
+      <w:gridCol w:w="5038"/>
+      <w:gridCol w:w="5026"/>
     </w:tblGrid>
     <w:tr>
       <w:trPr>
@@ -740,6 +980,7 @@
           <w:dataBinding w:prefixMappings="xmlns:ns0='http://purl.org/dc/elements/1.1/' xmlns:ns1='http://schemas.openxmlformats.org/package/2006/metadata/core-properties' " w:xpath="/ns1:coreProperties[1]/ns0:creator[1]" w:storeItemID="{6C3C8BC8-F283-45AE-878A-BAB7291924A1}"/>
           <w:text/>
         </w:sdtPr>
+        <w:sdtEndPr/>
         <w:sdtContent>
           <w:tc>
             <w:tcPr>
@@ -846,7 +1087,7 @@
 </file>
 
 <file path=word/footnotes.xml><?xml version="1.0" encoding="utf-8"?>
-<w:footnotes xmlns:wpc="http://schemas.microsoft.com/office/word/2010/wordprocessingCanvas" xmlns:cx="http://schemas.microsoft.com/office/drawing/2014/chartex" xmlns:cx1="http://schemas.microsoft.com/office/drawing/2015/9/8/chartex" xmlns:cx2="http://schemas.microsoft.com/office/drawing/2015/10/21/chartex" xmlns:cx3="http://schemas.microsoft.com/office/drawing/2016/5/9/chartex" xmlns:cx4="http://schemas.microsoft.com/office/drawing/2016/5/10/chartex" xmlns:cx5="http://schemas.microsoft.com/office/drawing/2016/5/11/chartex" xmlns:mc="http://schemas.openxmlformats.org/markup-compatibility/2006" xmlns:o="urn:schemas-microsoft-com:office:office" xmlns:r="http://schemas.openxmlformats.org/officeDocument/2006/relationships" xmlns:m="http://schemas.openxmlformats.org/officeDocument/2006/math" xmlns:v="urn:schemas-microsoft-com:vml" xmlns:wp14="http://schemas.microsoft.com/office/word/2010/wordprocessingDrawing" xmlns:wp="http://schemas.openxmlformats.org/drawingml/2006/wordprocessingDrawing" xmlns:w10="urn:schemas-microsoft-com:office:word" xmlns:w="http://schemas.openxmlformats.org/wordprocessingml/2006/main" xmlns:w14="http://schemas.microsoft.com/office/word/2010/wordml" xmlns:w15="http://schemas.microsoft.com/office/word/2012/wordml" xmlns:w16se="http://schemas.microsoft.com/office/word/2015/wordml/symex" xmlns:wpg="http://schemas.microsoft.com/office/word/2010/wordprocessingGroup" xmlns:wpi="http://schemas.microsoft.com/office/word/2010/wordprocessingInk" xmlns:wne="http://schemas.microsoft.com/office/word/2006/wordml" xmlns:wps="http://schemas.microsoft.com/office/word/2010/wordprocessingShape" mc:Ignorable="w14 w15 w16se wp14">
+<w:footnotes xmlns:wpc="http://schemas.microsoft.com/office/word/2010/wordprocessingCanvas" xmlns:mc="http://schemas.openxmlformats.org/markup-compatibility/2006" xmlns:o="urn:schemas-microsoft-com:office:office" xmlns:r="http://schemas.openxmlformats.org/officeDocument/2006/relationships" xmlns:m="http://schemas.openxmlformats.org/officeDocument/2006/math" xmlns:v="urn:schemas-microsoft-com:vml" xmlns:wp14="http://schemas.microsoft.com/office/word/2010/wordprocessingDrawing" xmlns:wp="http://schemas.openxmlformats.org/drawingml/2006/wordprocessingDrawing" xmlns:w10="urn:schemas-microsoft-com:office:word" xmlns:w="http://schemas.openxmlformats.org/wordprocessingml/2006/main" xmlns:w14="http://schemas.microsoft.com/office/word/2010/wordml" xmlns:w15="http://schemas.microsoft.com/office/word/2012/wordml" xmlns:wpg="http://schemas.microsoft.com/office/word/2010/wordprocessingGroup" xmlns:wpi="http://schemas.microsoft.com/office/word/2010/wordprocessingInk" xmlns:wne="http://schemas.microsoft.com/office/word/2006/wordml" xmlns:wps="http://schemas.microsoft.com/office/word/2010/wordprocessingShape" mc:Ignorable="w14 w15 wp14">
   <w:footnote w:type="separator" w:id="-1">
     <w:p>
       <w:pPr>
@@ -871,7 +1112,7 @@
 </file>
 
 <file path=word/header1.xml><?xml version="1.0" encoding="utf-8"?>
-<w:hdr xmlns:wpc="http://schemas.microsoft.com/office/word/2010/wordprocessingCanvas" xmlns:cx="http://schemas.microsoft.com/office/drawing/2014/chartex" xmlns:cx1="http://schemas.microsoft.com/office/drawing/2015/9/8/chartex" xmlns:cx2="http://schemas.microsoft.com/office/drawing/2015/10/21/chartex" xmlns:cx3="http://schemas.microsoft.com/office/drawing/2016/5/9/chartex" xmlns:cx4="http://schemas.microsoft.com/office/drawing/2016/5/10/chartex" xmlns:cx5="http://schemas.microsoft.com/office/drawing/2016/5/11/chartex" xmlns:mc="http://schemas.openxmlformats.org/markup-compatibility/2006" xmlns:o="urn:schemas-microsoft-com:office:office" xmlns:r="http://schemas.openxmlformats.org/officeDocument/2006/relationships" xmlns:m="http://schemas.openxmlformats.org/officeDocument/2006/math" xmlns:v="urn:schemas-microsoft-com:vml" xmlns:wp14="http://schemas.microsoft.com/office/word/2010/wordprocessingDrawing" xmlns:wp="http://schemas.openxmlformats.org/drawingml/2006/wordprocessingDrawing" xmlns:w10="urn:schemas-microsoft-com:office:word" xmlns:w="http://schemas.openxmlformats.org/wordprocessingml/2006/main" xmlns:w14="http://schemas.microsoft.com/office/word/2010/wordml" xmlns:w15="http://schemas.microsoft.com/office/word/2012/wordml" xmlns:w16se="http://schemas.microsoft.com/office/word/2015/wordml/symex" xmlns:wpg="http://schemas.microsoft.com/office/word/2010/wordprocessingGroup" xmlns:wpi="http://schemas.microsoft.com/office/word/2010/wordprocessingInk" xmlns:wne="http://schemas.microsoft.com/office/word/2006/wordml" xmlns:wps="http://schemas.microsoft.com/office/word/2010/wordprocessingShape" mc:Ignorable="w14 w15 w16se wp14">
+<w:hdr xmlns:wpc="http://schemas.microsoft.com/office/word/2010/wordprocessingCanvas" xmlns:mc="http://schemas.openxmlformats.org/markup-compatibility/2006" xmlns:o="urn:schemas-microsoft-com:office:office" xmlns:r="http://schemas.openxmlformats.org/officeDocument/2006/relationships" xmlns:m="http://schemas.openxmlformats.org/officeDocument/2006/math" xmlns:v="urn:schemas-microsoft-com:vml" xmlns:wp14="http://schemas.microsoft.com/office/word/2010/wordprocessingDrawing" xmlns:wp="http://schemas.openxmlformats.org/drawingml/2006/wordprocessingDrawing" xmlns:w10="urn:schemas-microsoft-com:office:word" xmlns:w="http://schemas.openxmlformats.org/wordprocessingml/2006/main" xmlns:w14="http://schemas.microsoft.com/office/word/2010/wordml" xmlns:w15="http://schemas.microsoft.com/office/word/2012/wordml" xmlns:wpg="http://schemas.microsoft.com/office/word/2010/wordprocessingGroup" xmlns:wpi="http://schemas.microsoft.com/office/word/2010/wordprocessingInk" xmlns:wne="http://schemas.microsoft.com/office/word/2006/wordml" xmlns:wps="http://schemas.microsoft.com/office/word/2010/wordprocessingShape" mc:Ignorable="w14 w15 wp14">
   <w:p>
     <w:pPr>
       <w:pStyle w:val="Cabealho"/>
@@ -879,6 +1120,7 @@
     <w:r>
       <w:rPr>
         <w:noProof/>
+        <w:lang w:eastAsia="pt-PT"/>
       </w:rPr>
       <mc:AlternateContent>
         <mc:Choice Requires="wps">
@@ -954,6 +1196,7 @@
                             <w:dataBinding w:prefixMappings="xmlns:ns0='http://purl.org/dc/elements/1.1/' xmlns:ns1='http://schemas.openxmlformats.org/package/2006/metadata/core-properties' " w:xpath="/ns1:coreProperties[1]/ns0:title[1]" w:storeItemID="{6C3C8BC8-F283-45AE-878A-BAB7291924A1}"/>
                             <w:text/>
                           </w:sdtPr>
+                          <w:sdtEndPr/>
                           <w:sdtContent>
                             <w:p>
                               <w:pPr>
@@ -994,7 +1237,7 @@
             </wp:anchor>
           </w:drawing>
         </mc:Choice>
-        <mc:Fallback>
+        <mc:Fallback xmlns:w16se="http://schemas.microsoft.com/office/word/2015/wordml/symex" xmlns:cx5="http://schemas.microsoft.com/office/drawing/2016/5/11/chartex" xmlns:cx4="http://schemas.microsoft.com/office/drawing/2016/5/10/chartex" xmlns:cx3="http://schemas.microsoft.com/office/drawing/2016/5/9/chartex" xmlns:cx2="http://schemas.microsoft.com/office/drawing/2015/10/21/chartex" xmlns:cx1="http://schemas.microsoft.com/office/drawing/2015/9/8/chartex" xmlns:cx="http://schemas.microsoft.com/office/drawing/2014/chartex">
           <w:pict>
             <v:rect id="Retângulo 197" o:spid="_x0000_s1026" style="position:absolute;margin-left:0;margin-top:0;width:468.5pt;height:21.3pt;z-index:-251657216;visibility:visible;mso-wrap-style:square;mso-width-percent:1000;mso-height-percent:27;mso-top-percent:45;mso-wrap-distance-left:9.35pt;mso-wrap-distance-top:0;mso-wrap-distance-right:9.35pt;mso-wrap-distance-bottom:0;mso-position-horizontal:center;mso-position-horizontal-relative:margin;mso-position-vertical-relative:page;mso-width-percent:1000;mso-height-percent:27;mso-top-percent:45;mso-width-relative:margin;mso-height-relative:page;v-text-anchor:middle" o:gfxdata="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" o:allowoverlap="f" fillcolor="#4472c4 [3204]" stroked="f" strokeweight="1pt">
               <v:textbox style="mso-fit-shape-to-text:t">
@@ -1044,7 +1287,7 @@
 </file>
 
 <file path=word/numbering.xml><?xml version="1.0" encoding="utf-8"?>
-<w:numbering xmlns:wpc="http://schemas.microsoft.com/office/word/2010/wordprocessingCanvas" xmlns:cx="http://schemas.microsoft.com/office/drawing/2014/chartex" xmlns:cx1="http://schemas.microsoft.com/office/drawing/2015/9/8/chartex" xmlns:cx2="http://schemas.microsoft.com/office/drawing/2015/10/21/chartex" xmlns:cx3="http://schemas.microsoft.com/office/drawing/2016/5/9/chartex" xmlns:cx4="http://schemas.microsoft.com/office/drawing/2016/5/10/chartex" xmlns:cx5="http://schemas.microsoft.com/office/drawing/2016/5/11/chartex" xmlns:mc="http://schemas.openxmlformats.org/markup-compatibility/2006" xmlns:o="urn:schemas-microsoft-com:office:office" xmlns:r="http://schemas.openxmlformats.org/officeDocument/2006/relationships" xmlns:m="http://schemas.openxmlformats.org/officeDocument/2006/math" xmlns:v="urn:schemas-microsoft-com:vml" xmlns:wp14="http://schemas.microsoft.com/office/word/2010/wordprocessingDrawing" xmlns:wp="http://schemas.openxmlformats.org/drawingml/2006/wordprocessingDrawing" xmlns:w10="urn:schemas-microsoft-com:office:word" xmlns:w="http://schemas.openxmlformats.org/wordprocessingml/2006/main" xmlns:w14="http://schemas.microsoft.com/office/word/2010/wordml" xmlns:w15="http://schemas.microsoft.com/office/word/2012/wordml" xmlns:w16se="http://schemas.microsoft.com/office/word/2015/wordml/symex" xmlns:wpg="http://schemas.microsoft.com/office/word/2010/wordprocessingGroup" xmlns:wpi="http://schemas.microsoft.com/office/word/2010/wordprocessingInk" xmlns:wne="http://schemas.microsoft.com/office/word/2006/wordml" xmlns:wps="http://schemas.microsoft.com/office/word/2010/wordprocessingShape" mc:Ignorable="w14 w15 w16se wp14">
+<w:numbering xmlns:wpc="http://schemas.microsoft.com/office/word/2010/wordprocessingCanvas" xmlns:mc="http://schemas.openxmlformats.org/markup-compatibility/2006" xmlns:o="urn:schemas-microsoft-com:office:office" xmlns:r="http://schemas.openxmlformats.org/officeDocument/2006/relationships" xmlns:m="http://schemas.openxmlformats.org/officeDocument/2006/math" xmlns:v="urn:schemas-microsoft-com:vml" xmlns:wp14="http://schemas.microsoft.com/office/word/2010/wordprocessingDrawing" xmlns:wp="http://schemas.openxmlformats.org/drawingml/2006/wordprocessingDrawing" xmlns:w10="urn:schemas-microsoft-com:office:word" xmlns:w="http://schemas.openxmlformats.org/wordprocessingml/2006/main" xmlns:w14="http://schemas.microsoft.com/office/word/2010/wordml" xmlns:w15="http://schemas.microsoft.com/office/word/2012/wordml" xmlns:wpg="http://schemas.microsoft.com/office/word/2010/wordprocessingGroup" xmlns:wpi="http://schemas.microsoft.com/office/word/2010/wordprocessingInk" xmlns:wne="http://schemas.microsoft.com/office/word/2006/wordml" xmlns:wps="http://schemas.microsoft.com/office/word/2010/wordprocessingShape" mc:Ignorable="w14 w15 wp14">
   <w:abstractNum w:abstractNumId="0" w15:restartNumberingAfterBreak="0">
     <w:nsid w:val="2FF3339D"/>
     <w:multiLevelType w:val="multilevel"/>
@@ -1158,14 +1401,130 @@
       </w:pPr>
     </w:lvl>
   </w:abstractNum>
+  <w:abstractNum w:abstractNumId="1" w15:restartNumberingAfterBreak="0">
+    <w:nsid w:val="74AE169F"/>
+    <w:multiLevelType w:val="hybridMultilevel"/>
+    <w:tmpl w:val="033A1210"/>
+    <w:lvl w:ilvl="0" w:tplc="08160001">
+      <w:start w:val="1"/>
+      <w:numFmt w:val="bullet"/>
+      <w:lvlText w:val=""/>
+      <w:lvlJc w:val="left"/>
+      <w:pPr>
+        <w:ind w:left="720" w:hanging="360"/>
+      </w:pPr>
+      <w:rPr>
+        <w:rFonts w:ascii="Symbol" w:hAnsi="Symbol" w:hint="default"/>
+      </w:rPr>
+    </w:lvl>
+    <w:lvl w:ilvl="1" w:tplc="08160003" w:tentative="1">
+      <w:start w:val="1"/>
+      <w:numFmt w:val="bullet"/>
+      <w:lvlText w:val="o"/>
+      <w:lvlJc w:val="left"/>
+      <w:pPr>
+        <w:ind w:left="1440" w:hanging="360"/>
+      </w:pPr>
+      <w:rPr>
+        <w:rFonts w:ascii="Courier New" w:hAnsi="Courier New" w:cs="Courier New" w:hint="default"/>
+      </w:rPr>
+    </w:lvl>
+    <w:lvl w:ilvl="2" w:tplc="08160005" w:tentative="1">
+      <w:start w:val="1"/>
+      <w:numFmt w:val="bullet"/>
+      <w:lvlText w:val=""/>
+      <w:lvlJc w:val="left"/>
+      <w:pPr>
+        <w:ind w:left="2160" w:hanging="360"/>
+      </w:pPr>
+      <w:rPr>
+        <w:rFonts w:ascii="Wingdings" w:hAnsi="Wingdings" w:hint="default"/>
+      </w:rPr>
+    </w:lvl>
+    <w:lvl w:ilvl="3" w:tplc="08160001" w:tentative="1">
+      <w:start w:val="1"/>
+      <w:numFmt w:val="bullet"/>
+      <w:lvlText w:val=""/>
+      <w:lvlJc w:val="left"/>
+      <w:pPr>
+        <w:ind w:left="2880" w:hanging="360"/>
+      </w:pPr>
+      <w:rPr>
+        <w:rFonts w:ascii="Symbol" w:hAnsi="Symbol" w:hint="default"/>
+      </w:rPr>
+    </w:lvl>
+    <w:lvl w:ilvl="4" w:tplc="08160003" w:tentative="1">
+      <w:start w:val="1"/>
+      <w:numFmt w:val="bullet"/>
+      <w:lvlText w:val="o"/>
+      <w:lvlJc w:val="left"/>
+      <w:pPr>
+        <w:ind w:left="3600" w:hanging="360"/>
+      </w:pPr>
+      <w:rPr>
+        <w:rFonts w:ascii="Courier New" w:hAnsi="Courier New" w:cs="Courier New" w:hint="default"/>
+      </w:rPr>
+    </w:lvl>
+    <w:lvl w:ilvl="5" w:tplc="08160005" w:tentative="1">
+      <w:start w:val="1"/>
+      <w:numFmt w:val="bullet"/>
+      <w:lvlText w:val=""/>
+      <w:lvlJc w:val="left"/>
+      <w:pPr>
+        <w:ind w:left="4320" w:hanging="360"/>
+      </w:pPr>
+      <w:rPr>
+        <w:rFonts w:ascii="Wingdings" w:hAnsi="Wingdings" w:hint="default"/>
+      </w:rPr>
+    </w:lvl>
+    <w:lvl w:ilvl="6" w:tplc="08160001" w:tentative="1">
+      <w:start w:val="1"/>
+      <w:numFmt w:val="bullet"/>
+      <w:lvlText w:val=""/>
+      <w:lvlJc w:val="left"/>
+      <w:pPr>
+        <w:ind w:left="5040" w:hanging="360"/>
+      </w:pPr>
+      <w:rPr>
+        <w:rFonts w:ascii="Symbol" w:hAnsi="Symbol" w:hint="default"/>
+      </w:rPr>
+    </w:lvl>
+    <w:lvl w:ilvl="7" w:tplc="08160003" w:tentative="1">
+      <w:start w:val="1"/>
+      <w:numFmt w:val="bullet"/>
+      <w:lvlText w:val="o"/>
+      <w:lvlJc w:val="left"/>
+      <w:pPr>
+        <w:ind w:left="5760" w:hanging="360"/>
+      </w:pPr>
+      <w:rPr>
+        <w:rFonts w:ascii="Courier New" w:hAnsi="Courier New" w:cs="Courier New" w:hint="default"/>
+      </w:rPr>
+    </w:lvl>
+    <w:lvl w:ilvl="8" w:tplc="08160005" w:tentative="1">
+      <w:start w:val="1"/>
+      <w:numFmt w:val="bullet"/>
+      <w:lvlText w:val=""/>
+      <w:lvlJc w:val="left"/>
+      <w:pPr>
+        <w:ind w:left="6480" w:hanging="360"/>
+      </w:pPr>
+      <w:rPr>
+        <w:rFonts w:ascii="Wingdings" w:hAnsi="Wingdings" w:hint="default"/>
+      </w:rPr>
+    </w:lvl>
+  </w:abstractNum>
   <w:num w:numId="1">
     <w:abstractNumId w:val="0"/>
+  </w:num>
+  <w:num w:numId="2">
+    <w:abstractNumId w:val="1"/>
   </w:num>
 </w:numbering>
 </file>
 
 <file path=word/styles.xml><?xml version="1.0" encoding="utf-8"?>
-<w:styles xmlns:mc="http://schemas.openxmlformats.org/markup-compatibility/2006" xmlns:r="http://schemas.openxmlformats.org/officeDocument/2006/relationships" xmlns:w="http://schemas.openxmlformats.org/wordprocessingml/2006/main" xmlns:w14="http://schemas.microsoft.com/office/word/2010/wordml" xmlns:w15="http://schemas.microsoft.com/office/word/2012/wordml" xmlns:w16se="http://schemas.microsoft.com/office/word/2015/wordml/symex" mc:Ignorable="w14 w15 w16se">
+<w:styles xmlns:mc="http://schemas.openxmlformats.org/markup-compatibility/2006" xmlns:r="http://schemas.openxmlformats.org/officeDocument/2006/relationships" xmlns:w="http://schemas.openxmlformats.org/wordprocessingml/2006/main" xmlns:w14="http://schemas.microsoft.com/office/word/2010/wordml" xmlns:w15="http://schemas.microsoft.com/office/word/2012/wordml" mc:Ignorable="w14 w15">
   <w:docDefaults>
     <w:rPrDefault>
       <w:rPr>
@@ -1181,7 +1540,7 @@
       </w:pPr>
     </w:pPrDefault>
   </w:docDefaults>
-  <w:latentStyles w:defLockedState="0" w:defUIPriority="99" w:defSemiHidden="0" w:defUnhideWhenUsed="0" w:defQFormat="0" w:count="374">
+  <w:latentStyles w:defLockedState="0" w:defUIPriority="99" w:defSemiHidden="0" w:defUnhideWhenUsed="0" w:defQFormat="0" w:count="371">
     <w:lsdException w:name="Normal" w:uiPriority="0" w:qFormat="1"/>
     <w:lsdException w:name="heading 1" w:uiPriority="9" w:qFormat="1"/>
     <w:lsdException w:name="heading 2" w:semiHidden="1" w:uiPriority="9" w:unhideWhenUsed="1" w:qFormat="1"/>
@@ -1553,13 +1912,31 @@
     <w:lsdException w:name="List Table 5 Dark Accent 6" w:uiPriority="50"/>
     <w:lsdException w:name="List Table 6 Colorful Accent 6" w:uiPriority="51"/>
     <w:lsdException w:name="List Table 7 Colorful Accent 6" w:uiPriority="52"/>
-    <w:lsdException w:name="Mention" w:semiHidden="1" w:unhideWhenUsed="1"/>
-    <w:lsdException w:name="Smart Hyperlink" w:semiHidden="1" w:unhideWhenUsed="1"/>
-    <w:lsdException w:name="Hashtag" w:semiHidden="1" w:unhideWhenUsed="1"/>
   </w:latentStyles>
   <w:style w:type="paragraph" w:default="1" w:styleId="Normal">
     <w:name w:val="Normal"/>
     <w:qFormat/>
+  </w:style>
+  <w:style w:type="paragraph" w:styleId="Cabealho1">
+    <w:name w:val="heading 1"/>
+    <w:basedOn w:val="Normal"/>
+    <w:next w:val="Normal"/>
+    <w:link w:val="Cabealho1Carter"/>
+    <w:uiPriority w:val="9"/>
+    <w:qFormat/>
+    <w:rsid w:val="00891CE6"/>
+    <w:pPr>
+      <w:keepNext/>
+      <w:keepLines/>
+      <w:spacing w:before="240" w:after="0"/>
+      <w:outlineLvl w:val="0"/>
+    </w:pPr>
+    <w:rPr>
+      <w:rFonts w:asciiTheme="majorHAnsi" w:eastAsiaTheme="majorEastAsia" w:hAnsiTheme="majorHAnsi" w:cstheme="majorBidi"/>
+      <w:color w:val="2F5496" w:themeColor="accent1" w:themeShade="BF"/>
+      <w:sz w:val="32"/>
+      <w:szCs w:val="32"/>
+    </w:rPr>
   </w:style>
   <w:style w:type="paragraph" w:styleId="Cabealho2">
     <w:name w:val="heading 2"/>
@@ -1696,11 +2073,35 @@
       </w:tblBorders>
     </w:tblPr>
   </w:style>
+  <w:style w:type="character" w:customStyle="1" w:styleId="Cabealho1Carter">
+    <w:name w:val="Cabeçalho 1 Caráter"/>
+    <w:basedOn w:val="Tipodeletrapredefinidodopargrafo"/>
+    <w:link w:val="Cabealho1"/>
+    <w:uiPriority w:val="9"/>
+    <w:rsid w:val="00891CE6"/>
+    <w:rPr>
+      <w:rFonts w:asciiTheme="majorHAnsi" w:eastAsiaTheme="majorEastAsia" w:hAnsiTheme="majorHAnsi" w:cstheme="majorBidi"/>
+      <w:color w:val="2F5496" w:themeColor="accent1" w:themeShade="BF"/>
+      <w:sz w:val="32"/>
+      <w:szCs w:val="32"/>
+    </w:rPr>
+  </w:style>
+  <w:style w:type="paragraph" w:styleId="PargrafodaLista">
+    <w:name w:val="List Paragraph"/>
+    <w:basedOn w:val="Normal"/>
+    <w:uiPriority w:val="34"/>
+    <w:qFormat/>
+    <w:rsid w:val="00517122"/>
+    <w:pPr>
+      <w:ind w:left="720"/>
+      <w:contextualSpacing/>
+    </w:pPr>
+  </w:style>
 </w:styles>
 </file>
 
 <file path=word/glossary/document.xml><?xml version="1.0" encoding="utf-8"?>
-<w:glossaryDocument xmlns:wpc="http://schemas.microsoft.com/office/word/2010/wordprocessingCanvas" xmlns:cx="http://schemas.microsoft.com/office/drawing/2014/chartex" xmlns:cx1="http://schemas.microsoft.com/office/drawing/2015/9/8/chartex" xmlns:cx2="http://schemas.microsoft.com/office/drawing/2015/10/21/chartex" xmlns:cx3="http://schemas.microsoft.com/office/drawing/2016/5/9/chartex" xmlns:cx4="http://schemas.microsoft.com/office/drawing/2016/5/10/chartex" xmlns:cx5="http://schemas.microsoft.com/office/drawing/2016/5/11/chartex" xmlns:mc="http://schemas.openxmlformats.org/markup-compatibility/2006" xmlns:o="urn:schemas-microsoft-com:office:office" xmlns:r="http://schemas.openxmlformats.org/officeDocument/2006/relationships" xmlns:m="http://schemas.openxmlformats.org/officeDocument/2006/math" xmlns:v="urn:schemas-microsoft-com:vml" xmlns:wp14="http://schemas.microsoft.com/office/word/2010/wordprocessingDrawing" xmlns:wp="http://schemas.openxmlformats.org/drawingml/2006/wordprocessingDrawing" xmlns:w10="urn:schemas-microsoft-com:office:word" xmlns:w="http://schemas.openxmlformats.org/wordprocessingml/2006/main" xmlns:w14="http://schemas.microsoft.com/office/word/2010/wordml" xmlns:w15="http://schemas.microsoft.com/office/word/2012/wordml" xmlns:w16se="http://schemas.microsoft.com/office/word/2015/wordml/symex" xmlns:wpg="http://schemas.microsoft.com/office/word/2010/wordprocessingGroup" xmlns:wpi="http://schemas.microsoft.com/office/word/2010/wordprocessingInk" xmlns:wne="http://schemas.microsoft.com/office/word/2006/wordml" xmlns:wps="http://schemas.microsoft.com/office/word/2010/wordprocessingShape" mc:Ignorable="w14 w15 w16se wp14">
+<w:glossaryDocument xmlns:wpc="http://schemas.microsoft.com/office/word/2010/wordprocessingCanvas" xmlns:mc="http://schemas.openxmlformats.org/markup-compatibility/2006" xmlns:o="urn:schemas-microsoft-com:office:office" xmlns:r="http://schemas.openxmlformats.org/officeDocument/2006/relationships" xmlns:m="http://schemas.openxmlformats.org/officeDocument/2006/math" xmlns:v="urn:schemas-microsoft-com:vml" xmlns:wp14="http://schemas.microsoft.com/office/word/2010/wordprocessingDrawing" xmlns:wp="http://schemas.openxmlformats.org/drawingml/2006/wordprocessingDrawing" xmlns:w10="urn:schemas-microsoft-com:office:word" xmlns:w="http://schemas.openxmlformats.org/wordprocessingml/2006/main" xmlns:w14="http://schemas.microsoft.com/office/word/2010/wordml" xmlns:w15="http://schemas.microsoft.com/office/word/2012/wordml" xmlns:wpg="http://schemas.microsoft.com/office/word/2010/wordprocessingGroup" xmlns:wpi="http://schemas.microsoft.com/office/word/2010/wordprocessingInk" xmlns:wne="http://schemas.microsoft.com/office/word/2006/wordml" xmlns:wps="http://schemas.microsoft.com/office/word/2010/wordprocessingShape" mc:Ignorable="w14 w15 wp14">
   <w:docParts>
     <w:docPart>
       <w:docPartPr>
@@ -1736,13 +2137,13 @@
 </file>
 
 <file path=word/glossary/fontTable.xml><?xml version="1.0" encoding="utf-8"?>
-<w:fonts xmlns:mc="http://schemas.openxmlformats.org/markup-compatibility/2006" xmlns:r="http://schemas.openxmlformats.org/officeDocument/2006/relationships" xmlns:w="http://schemas.openxmlformats.org/wordprocessingml/2006/main" xmlns:w14="http://schemas.microsoft.com/office/word/2010/wordml" xmlns:w15="http://schemas.microsoft.com/office/word/2012/wordml" xmlns:w16se="http://schemas.microsoft.com/office/word/2015/wordml/symex" mc:Ignorable="w14 w15 w16se">
-  <w:font w:name="Calibri">
-    <w:panose1 w:val="020F0502020204030204"/>
-    <w:charset w:val="00"/>
-    <w:family w:val="swiss"/>
+<w:fonts xmlns:mc="http://schemas.openxmlformats.org/markup-compatibility/2006" xmlns:r="http://schemas.openxmlformats.org/officeDocument/2006/relationships" xmlns:w="http://schemas.openxmlformats.org/wordprocessingml/2006/main" xmlns:w14="http://schemas.microsoft.com/office/word/2010/wordml" xmlns:w15="http://schemas.microsoft.com/office/word/2012/wordml" mc:Ignorable="w14 w15">
+  <w:font w:name="Symbol">
+    <w:panose1 w:val="05050102010706020507"/>
+    <w:charset w:val="02"/>
+    <w:family w:val="roman"/>
     <w:pitch w:val="variable"/>
-    <w:sig w:usb0="E0002AFF" w:usb1="C000247B" w:usb2="00000009" w:usb3="00000000" w:csb0="000001FF" w:csb1="00000000"/>
+    <w:sig w:usb0="00000000" w:usb1="10000000" w:usb2="00000000" w:usb3="00000000" w:csb0="80000000" w:csb1="00000000"/>
   </w:font>
   <w:font w:name="Times New Roman">
     <w:panose1 w:val="02020603050405020304"/>
@@ -1750,6 +2151,27 @@
     <w:family w:val="roman"/>
     <w:pitch w:val="variable"/>
     <w:sig w:usb0="E0002EFF" w:usb1="C000785B" w:usb2="00000009" w:usb3="00000000" w:csb0="000001FF" w:csb1="00000000"/>
+  </w:font>
+  <w:font w:name="Courier New">
+    <w:panose1 w:val="02070309020205020404"/>
+    <w:charset w:val="00"/>
+    <w:family w:val="modern"/>
+    <w:pitch w:val="fixed"/>
+    <w:sig w:usb0="E0002EFF" w:usb1="C0007843" w:usb2="00000009" w:usb3="00000000" w:csb0="000001FF" w:csb1="00000000"/>
+  </w:font>
+  <w:font w:name="Wingdings">
+    <w:panose1 w:val="05000000000000000000"/>
+    <w:charset w:val="02"/>
+    <w:family w:val="auto"/>
+    <w:pitch w:val="variable"/>
+    <w:sig w:usb0="00000000" w:usb1="10000000" w:usb2="00000000" w:usb3="00000000" w:csb0="80000000" w:csb1="00000000"/>
+  </w:font>
+  <w:font w:name="Calibri">
+    <w:panose1 w:val="020F0502020204030204"/>
+    <w:charset w:val="00"/>
+    <w:family w:val="swiss"/>
+    <w:pitch w:val="variable"/>
+    <w:sig w:usb0="E0002AFF" w:usb1="C000247B" w:usb2="00000009" w:usb3="00000000" w:csb0="000001FF" w:csb1="00000000"/>
   </w:font>
   <w:font w:name="Calibri Light">
     <w:panose1 w:val="020F0302020204030204"/>
@@ -1762,7 +2184,7 @@
 </file>
 
 <file path=word/glossary/settings.xml><?xml version="1.0" encoding="utf-8"?>
-<w:settings xmlns:mc="http://schemas.openxmlformats.org/markup-compatibility/2006" xmlns:o="urn:schemas-microsoft-com:office:office" xmlns:r="http://schemas.openxmlformats.org/officeDocument/2006/relationships" xmlns:m="http://schemas.openxmlformats.org/officeDocument/2006/math" xmlns:v="urn:schemas-microsoft-com:vml" xmlns:w10="urn:schemas-microsoft-com:office:word" xmlns:w="http://schemas.openxmlformats.org/wordprocessingml/2006/main" xmlns:w14="http://schemas.microsoft.com/office/word/2010/wordml" xmlns:w15="http://schemas.microsoft.com/office/word/2012/wordml" xmlns:w16se="http://schemas.microsoft.com/office/word/2015/wordml/symex" xmlns:sl="http://schemas.openxmlformats.org/schemaLibrary/2006/main" mc:Ignorable="w14 w15 w16se">
+<w:settings xmlns:mc="http://schemas.openxmlformats.org/markup-compatibility/2006" xmlns:o="urn:schemas-microsoft-com:office:office" xmlns:r="http://schemas.openxmlformats.org/officeDocument/2006/relationships" xmlns:m="http://schemas.openxmlformats.org/officeDocument/2006/math" xmlns:v="urn:schemas-microsoft-com:vml" xmlns:w10="urn:schemas-microsoft-com:office:word" xmlns:w="http://schemas.openxmlformats.org/wordprocessingml/2006/main" xmlns:w14="http://schemas.microsoft.com/office/word/2010/wordml" xmlns:w15="http://schemas.microsoft.com/office/word/2012/wordml" xmlns:sl="http://schemas.openxmlformats.org/schemaLibrary/2006/main" mc:Ignorable="w14 w15">
   <w:view w:val="normal"/>
   <w:defaultTabStop w:val="708"/>
   <w:hyphenationZone w:val="425"/>
@@ -1778,6 +2200,7 @@
   <w:rsids>
     <w:rsidRoot w:val="00B67DCF"/>
     <w:rsid w:val="001A1D7E"/>
+    <w:rsid w:val="007937D9"/>
     <w:rsid w:val="00B67DCF"/>
   </w:rsids>
   <m:mathPr>
@@ -1802,7 +2225,7 @@
 </file>
 
 <file path=word/glossary/styles.xml><?xml version="1.0" encoding="utf-8"?>
-<w:styles xmlns:mc="http://schemas.openxmlformats.org/markup-compatibility/2006" xmlns:r="http://schemas.openxmlformats.org/officeDocument/2006/relationships" xmlns:w="http://schemas.openxmlformats.org/wordprocessingml/2006/main" xmlns:w14="http://schemas.microsoft.com/office/word/2010/wordml" xmlns:w15="http://schemas.microsoft.com/office/word/2012/wordml" xmlns:w16se="http://schemas.microsoft.com/office/word/2015/wordml/symex" mc:Ignorable="w14 w15 w16se">
+<w:styles xmlns:mc="http://schemas.openxmlformats.org/markup-compatibility/2006" xmlns:r="http://schemas.openxmlformats.org/officeDocument/2006/relationships" xmlns:w="http://schemas.openxmlformats.org/wordprocessingml/2006/main" xmlns:w14="http://schemas.microsoft.com/office/word/2010/wordml" xmlns:w15="http://schemas.microsoft.com/office/word/2012/wordml" mc:Ignorable="w14 w15">
   <w:docDefaults>
     <w:rPrDefault>
       <w:rPr>
@@ -1818,7 +2241,7 @@
       </w:pPr>
     </w:pPrDefault>
   </w:docDefaults>
-  <w:latentStyles w:defLockedState="0" w:defUIPriority="99" w:defSemiHidden="0" w:defUnhideWhenUsed="0" w:defQFormat="0" w:count="374">
+  <w:latentStyles w:defLockedState="0" w:defUIPriority="99" w:defSemiHidden="0" w:defUnhideWhenUsed="0" w:defQFormat="0" w:count="371">
     <w:lsdException w:name="Normal" w:uiPriority="0" w:qFormat="1"/>
     <w:lsdException w:name="heading 1" w:uiPriority="9" w:qFormat="1"/>
     <w:lsdException w:name="heading 2" w:semiHidden="1" w:uiPriority="9" w:unhideWhenUsed="1" w:qFormat="1"/>
@@ -2190,9 +2613,6 @@
     <w:lsdException w:name="List Table 5 Dark Accent 6" w:uiPriority="50"/>
     <w:lsdException w:name="List Table 6 Colorful Accent 6" w:uiPriority="51"/>
     <w:lsdException w:name="List Table 7 Colorful Accent 6" w:uiPriority="52"/>
-    <w:lsdException w:name="Mention" w:semiHidden="1" w:unhideWhenUsed="1"/>
-    <w:lsdException w:name="Smart Hyperlink" w:semiHidden="1" w:unhideWhenUsed="1"/>
-    <w:lsdException w:name="Hashtag" w:semiHidden="1" w:unhideWhenUsed="1"/>
   </w:latentStyles>
   <w:style w:type="paragraph" w:default="1" w:styleId="Normal">
     <w:name w:val="Normal"/>
@@ -2243,7 +2663,7 @@
 </file>
 
 <file path=word/glossary/webSettings.xml><?xml version="1.0" encoding="utf-8"?>
-<w:webSettings xmlns:mc="http://schemas.openxmlformats.org/markup-compatibility/2006" xmlns:r="http://schemas.openxmlformats.org/officeDocument/2006/relationships" xmlns:w="http://schemas.openxmlformats.org/wordprocessingml/2006/main" xmlns:w14="http://schemas.microsoft.com/office/word/2010/wordml" xmlns:w15="http://schemas.microsoft.com/office/word/2012/wordml" xmlns:w16se="http://schemas.microsoft.com/office/word/2015/wordml/symex" mc:Ignorable="w14 w15 w16se">
+<w:webSettings xmlns:mc="http://schemas.openxmlformats.org/markup-compatibility/2006" xmlns:r="http://schemas.openxmlformats.org/officeDocument/2006/relationships" xmlns:w="http://schemas.openxmlformats.org/wordprocessingml/2006/main" xmlns:w14="http://schemas.microsoft.com/office/word/2010/wordml" xmlns:w15="http://schemas.microsoft.com/office/word/2012/wordml" mc:Ignorable="w14 w15">
   <w:optimizeForBrowser/>
   <w:allowPNG/>
 </w:webSettings>
@@ -2549,7 +2969,7 @@
 </file>
 
 <file path=customXml/itemProps1.xml><?xml version="1.0" encoding="utf-8"?>
-<ds:datastoreItem xmlns:ds="http://schemas.openxmlformats.org/officeDocument/2006/customXml" ds:itemID="{BCB23132-3D14-4D9B-BE3F-731BED675932}">
+<ds:datastoreItem xmlns:ds="http://schemas.openxmlformats.org/officeDocument/2006/customXml" ds:itemID="{F8A46FEA-FBEE-42D2-AD4C-C491EA282FBF}">
   <ds:schemaRefs>
     <ds:schemaRef ds:uri="http://schemas.openxmlformats.org/officeDocument/2006/bibliography"/>
   </ds:schemaRefs>

</xml_diff>

<commit_message>
+ 1 ou 2 linhas
</commit_message>
<xml_diff>
--- a/Entrega01/Entrega01.docx
+++ b/Entrega01/Entrega01.docx
@@ -23,7 +23,7 @@
               <wp:posOffset>0</wp:posOffset>
             </wp:positionH>
             <wp:positionV relativeFrom="paragraph">
-              <wp:posOffset>285115</wp:posOffset>
+              <wp:posOffset>102</wp:posOffset>
             </wp:positionV>
             <wp:extent cx="2160905" cy="1526540"/>
             <wp:effectExtent l="0" t="0" r="0" b="0"/>
@@ -435,6 +435,24 @@
         <w:t>Objetivo</w:t>
       </w:r>
     </w:p>
+    <w:p>
+      <w:r>
+        <w:tab/>
+        <w:t xml:space="preserve">O </w:t>
+      </w:r>
+      <w:r>
+        <w:t>objetivo</w:t>
+      </w:r>
+      <w:r>
+        <w:t xml:space="preserve"> deste </w:t>
+      </w:r>
+      <w:r>
+        <w:t>projeto</w:t>
+      </w:r>
+      <w:r>
+        <w:t xml:space="preserve"> é desenvolve uma solução de Base de Dados que satisfaça as necessidades das piscinas Barcacellos.</w:t>
+      </w:r>
+    </w:p>
     <w:p/>
     <w:p>
       <w:pPr>
@@ -508,15 +526,13 @@
         </w:rPr>
         <w:t xml:space="preserve">Plano do </w:t>
       </w:r>
-      <w:proofErr w:type="spellStart"/>
       <w:r>
         <w:rPr>
           <w:b/>
           <w:color w:val="1F3864" w:themeColor="accent1" w:themeShade="80"/>
         </w:rPr>
-        <w:t>Projecto</w:t>
-      </w:r>
-      <w:proofErr w:type="spellEnd"/>
+        <w:t>Projeto</w:t>
+      </w:r>
     </w:p>
     <w:p>
       <w:pPr>
@@ -529,6 +545,8 @@
       <w:r>
         <w:t>Análise de Requisitos</w:t>
       </w:r>
+      <w:bookmarkStart w:id="0" w:name="_GoBack"/>
+      <w:bookmarkEnd w:id="0"/>
     </w:p>
     <w:p>
       <w:pPr>
@@ -538,16 +556,12 @@
           <w:numId w:val="2"/>
         </w:numPr>
       </w:pPr>
-      <w:proofErr w:type="spellStart"/>
-      <w:r>
-        <w:t>Projecto</w:t>
-      </w:r>
-      <w:proofErr w:type="spellEnd"/>
+      <w:r>
+        <w:t>Projeto</w:t>
+      </w:r>
       <w:r>
         <w:t xml:space="preserve"> conceptual e lógico</w:t>
       </w:r>
-      <w:bookmarkStart w:id="0" w:name="_GoBack"/>
-      <w:bookmarkEnd w:id="0"/>
     </w:p>
     <w:p>
       <w:pPr>
@@ -557,11 +571,9 @@
           <w:numId w:val="2"/>
         </w:numPr>
       </w:pPr>
-      <w:proofErr w:type="spellStart"/>
-      <w:r>
-        <w:t>Projecto</w:t>
-      </w:r>
-      <w:proofErr w:type="spellEnd"/>
+      <w:r>
+        <w:t>Projeto</w:t>
+      </w:r>
       <w:r>
         <w:t xml:space="preserve"> físico</w:t>
       </w:r>
@@ -621,7 +633,6 @@
           <w:lang w:eastAsia="pt-PT"/>
         </w:rPr>
       </w:pPr>
-      <w:proofErr w:type="spellStart"/>
       <w:r>
         <w:rPr>
           <w:rFonts w:eastAsia="Times New Roman" w:cstheme="minorHAnsi"/>
@@ -630,18 +641,7 @@
           <w:szCs w:val="21"/>
           <w:lang w:eastAsia="pt-PT"/>
         </w:rPr>
-        <w:t>Objectivos</w:t>
-      </w:r>
-      <w:proofErr w:type="spellEnd"/>
-      <w:r>
-        <w:rPr>
-          <w:rFonts w:eastAsia="Times New Roman" w:cstheme="minorHAnsi"/>
-          <w:color w:val="1F3864" w:themeColor="accent1" w:themeShade="80"/>
-          <w:sz w:val="21"/>
-          <w:szCs w:val="21"/>
-          <w:lang w:eastAsia="pt-PT"/>
-        </w:rPr>
-        <w:t xml:space="preserve"> (objetivo do projeto; contexto organizacional);</w:t>
+        <w:t>Objectivos (objetivo do projeto; contexto organizacional);</w:t>
       </w:r>
     </w:p>
     <w:p>
@@ -697,29 +697,7 @@
           <w:szCs w:val="21"/>
           <w:lang w:eastAsia="pt-PT"/>
         </w:rPr>
-        <w:t xml:space="preserve">Metodologia de Projeto (explicar sucintamente as fases de projeto - análise requisitos, projeto </w:t>
-      </w:r>
-      <w:proofErr w:type="gramStart"/>
-      <w:r>
-        <w:rPr>
-          <w:rFonts w:eastAsia="Times New Roman" w:cstheme="minorHAnsi"/>
-          <w:color w:val="1F3864" w:themeColor="accent1" w:themeShade="80"/>
-          <w:sz w:val="21"/>
-          <w:szCs w:val="21"/>
-          <w:lang w:eastAsia="pt-PT"/>
-        </w:rPr>
-        <w:t>concetual, ...</w:t>
-      </w:r>
-      <w:proofErr w:type="gramEnd"/>
-      <w:r>
-        <w:rPr>
-          <w:rFonts w:eastAsia="Times New Roman" w:cstheme="minorHAnsi"/>
-          <w:color w:val="1F3864" w:themeColor="accent1" w:themeShade="80"/>
-          <w:sz w:val="21"/>
-          <w:szCs w:val="21"/>
-          <w:lang w:eastAsia="pt-PT"/>
-        </w:rPr>
-        <w:t>)</w:t>
+        <w:t>Metodologia de Projeto (explicar sucintamente as fases de projeto - análise requisitos, projeto concetual, ...)</w:t>
       </w:r>
     </w:p>
     <w:p>
@@ -747,51 +725,7 @@
           <w:szCs w:val="21"/>
           <w:lang w:eastAsia="pt-PT"/>
         </w:rPr>
-        <w:t xml:space="preserve">Equipa de Projeto (quem é a equipa, quais são os </w:t>
-      </w:r>
-      <w:proofErr w:type="spellStart"/>
-      <w:r>
-        <w:rPr>
-          <w:rFonts w:eastAsia="Times New Roman" w:cstheme="minorHAnsi"/>
-          <w:color w:val="1F3864" w:themeColor="accent1" w:themeShade="80"/>
-          <w:sz w:val="21"/>
-          <w:szCs w:val="21"/>
-          <w:lang w:eastAsia="pt-PT"/>
-        </w:rPr>
-        <w:t>stakeholders</w:t>
-      </w:r>
-      <w:proofErr w:type="spellEnd"/>
-      <w:r>
-        <w:rPr>
-          <w:rFonts w:eastAsia="Times New Roman" w:cstheme="minorHAnsi"/>
-          <w:color w:val="1F3864" w:themeColor="accent1" w:themeShade="80"/>
-          <w:sz w:val="21"/>
-          <w:szCs w:val="21"/>
-          <w:lang w:eastAsia="pt-PT"/>
-        </w:rPr>
-        <w:t xml:space="preserve"> do </w:t>
-      </w:r>
-      <w:proofErr w:type="spellStart"/>
-      <w:r>
-        <w:rPr>
-          <w:rFonts w:eastAsia="Times New Roman" w:cstheme="minorHAnsi"/>
-          <w:color w:val="1F3864" w:themeColor="accent1" w:themeShade="80"/>
-          <w:sz w:val="21"/>
-          <w:szCs w:val="21"/>
-          <w:lang w:eastAsia="pt-PT"/>
-        </w:rPr>
-        <w:t>projecto</w:t>
-      </w:r>
-      <w:proofErr w:type="spellEnd"/>
-      <w:r>
-        <w:rPr>
-          <w:rFonts w:eastAsia="Times New Roman" w:cstheme="minorHAnsi"/>
-          <w:color w:val="1F3864" w:themeColor="accent1" w:themeShade="80"/>
-          <w:sz w:val="21"/>
-          <w:szCs w:val="21"/>
-          <w:lang w:eastAsia="pt-PT"/>
-        </w:rPr>
-        <w:t xml:space="preserve"> [ex.: equipa de desenvolvimento das piscinas]);</w:t>
+        <w:t>Equipa de Projeto (quem é a equipa, quais são os stakeholders do projecto [ex.: equipa de desenvolvimento das piscinas]);</w:t>
       </w:r>
     </w:p>
     <w:p>
@@ -1237,7 +1171,7 @@
             </wp:anchor>
           </w:drawing>
         </mc:Choice>
-        <mc:Fallback xmlns:w16se="http://schemas.microsoft.com/office/word/2015/wordml/symex" xmlns:cx5="http://schemas.microsoft.com/office/drawing/2016/5/11/chartex" xmlns:cx4="http://schemas.microsoft.com/office/drawing/2016/5/10/chartex" xmlns:cx3="http://schemas.microsoft.com/office/drawing/2016/5/9/chartex" xmlns:cx2="http://schemas.microsoft.com/office/drawing/2015/10/21/chartex" xmlns:cx1="http://schemas.microsoft.com/office/drawing/2015/9/8/chartex" xmlns:cx="http://schemas.microsoft.com/office/drawing/2014/chartex">
+        <mc:Fallback xmlns:cx="http://schemas.microsoft.com/office/drawing/2014/chartex" xmlns:cx1="http://schemas.microsoft.com/office/drawing/2015/9/8/chartex" xmlns:cx2="http://schemas.microsoft.com/office/drawing/2015/10/21/chartex" xmlns:cx3="http://schemas.microsoft.com/office/drawing/2016/5/9/chartex" xmlns:cx4="http://schemas.microsoft.com/office/drawing/2016/5/10/chartex" xmlns:cx5="http://schemas.microsoft.com/office/drawing/2016/5/11/chartex" xmlns:w16se="http://schemas.microsoft.com/office/word/2015/wordml/symex">
           <w:pict>
             <v:rect id="Retângulo 197" o:spid="_x0000_s1026" style="position:absolute;margin-left:0;margin-top:0;width:468.5pt;height:21.3pt;z-index:-251657216;visibility:visible;mso-wrap-style:square;mso-width-percent:1000;mso-height-percent:27;mso-top-percent:45;mso-wrap-distance-left:9.35pt;mso-wrap-distance-top:0;mso-wrap-distance-right:9.35pt;mso-wrap-distance-bottom:0;mso-position-horizontal:center;mso-position-horizontal-relative:margin;mso-position-vertical-relative:page;mso-width-percent:1000;mso-height-percent:27;mso-top-percent:45;mso-width-relative:margin;mso-height-relative:page;v-text-anchor:middle" o:gfxdata="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" o:allowoverlap="f" fillcolor="#4472c4 [3204]" stroked="f" strokeweight="1pt">
               <v:textbox style="mso-fit-shape-to-text:t">
@@ -2202,6 +2136,7 @@
     <w:rsid w:val="001A1D7E"/>
     <w:rsid w:val="007937D9"/>
     <w:rsid w:val="00B67DCF"/>
+    <w:rsid w:val="00CB2242"/>
   </w:rsids>
   <m:mathPr>
     <m:mathFont m:val="Cambria Math"/>
@@ -2969,7 +2904,7 @@
 </file>
 
 <file path=customXml/itemProps1.xml><?xml version="1.0" encoding="utf-8"?>
-<ds:datastoreItem xmlns:ds="http://schemas.openxmlformats.org/officeDocument/2006/customXml" ds:itemID="{F8A46FEA-FBEE-42D2-AD4C-C491EA282FBF}">
+<ds:datastoreItem xmlns:ds="http://schemas.openxmlformats.org/officeDocument/2006/customXml" ds:itemID="{E9FEB56E-E0B1-4EA1-B512-D09657005F64}">
   <ds:schemaRefs>
     <ds:schemaRef ds:uri="http://schemas.openxmlformats.org/officeDocument/2006/bibliography"/>
   </ds:schemaRefs>

</xml_diff>